<commit_message>
Massively improved table import from *.docx through to *.msg, text formatting and message sending method
</commit_message>
<xml_diff>
--- a/Template Wizard/output.docx
+++ b/Template Wizard/output.docx
@@ -59,6 +59,7 @@
             </w:pPr>
             <w:r>
               <w:rPr>
+                <w:rFonts w:ascii="Calibri (Body)" w:hAnsi="Calibri (Body)"/>
                 <w:noProof/>
                 <w:sz w:val="24"/>
               </w:rPr>
@@ -138,12 +139,14 @@
             </w:pPr>
             <w:r>
               <w:rPr>
+                <w:rFonts w:ascii="Calibri (Body)" w:hAnsi="Calibri (Body)"/>
                 <w:b/>
                 <w:sz w:val="24"/>
                 <w:u w:val="single"/>
               </w:rPr>
               <w:br/>
-              <w:t>P3 INC1436182 Incident Initial Notification</w:t>
+              <w:t>P3 [INC1496341] Incident Initial Notification</w:t>
+              <w:br/>
               <w:br/>
             </w:r>
           </w:p>
@@ -196,7 +199,7 @@
             </w:pPr>
             <w:r>
               <w:rPr>
-                <w:rFonts w:eastAsia="Calibri" w:cs="Calibri"/>
+                <w:rFonts w:eastAsia="Calibri" w:cs="Calibri" w:ascii="Calibri (Body)" w:hAnsi="Calibri (Body)"/>
                 <w:b/>
                 <w:bCs/>
                 <w:sz w:val="24"/>
@@ -238,9 +241,10 @@
           <w:p>
             <w:r>
               <w:rPr>
-                <w:sz w:val="24"/>
-              </w:rPr>
-              <w:t>INC1436182</w:t>
+                <w:rFonts w:ascii="Calibri (Body)" w:hAnsi="Calibri (Body)"/>
+                <w:sz w:val="24"/>
+              </w:rPr>
+              <w:t>INC1496341</w:t>
             </w:r>
           </w:p>
         </w:tc>
@@ -292,7 +296,7 @@
             </w:pPr>
             <w:r>
               <w:rPr>
-                <w:rFonts w:eastAsia="Calibri" w:cs="Calibri"/>
+                <w:rFonts w:eastAsia="Calibri" w:cs="Calibri" w:ascii="Calibri (Body)" w:hAnsi="Calibri (Body)"/>
                 <w:b/>
                 <w:bCs/>
                 <w:sz w:val="24"/>
@@ -334,9 +338,10 @@
           <w:p>
             <w:r>
               <w:rPr>
-                <w:sz w:val="24"/>
-              </w:rPr>
-              <w:t>2019-08-14 09:52:08</w:t>
+                <w:rFonts w:ascii="Calibri (Body)" w:hAnsi="Calibri (Body)"/>
+                <w:sz w:val="24"/>
+              </w:rPr>
+              <w:t>2019-10-04 11:59:30</w:t>
             </w:r>
           </w:p>
         </w:tc>
@@ -388,7 +393,7 @@
             </w:pPr>
             <w:r>
               <w:rPr>
-                <w:rFonts w:eastAsia="Calibri" w:cs="Calibri"/>
+                <w:rFonts w:eastAsia="Calibri" w:cs="Calibri" w:ascii="Calibri (Body)" w:hAnsi="Calibri (Body)"/>
                 <w:b/>
                 <w:bCs/>
                 <w:sz w:val="24"/>
@@ -429,6 +434,7 @@
           <w:p>
             <w:r>
               <w:rPr>
+                <w:rFonts w:ascii="Calibri (Body)" w:hAnsi="Calibri (Body)"/>
                 <w:sz w:val="24"/>
               </w:rPr>
               <w:t>P3</w:t>
@@ -471,7 +477,7 @@
             </w:pPr>
             <w:r>
               <w:rPr>
-                <w:rFonts w:eastAsia="Calibri" w:cs="Calibri"/>
+                <w:rFonts w:eastAsia="Calibri" w:cs="Calibri" w:ascii="Calibri (Body)" w:hAnsi="Calibri (Body)"/>
                 <w:b/>
                 <w:bCs/>
                 <w:sz w:val="24"/>
@@ -512,6 +518,7 @@
           <w:p>
             <w:r>
               <w:rPr>
+                <w:rFonts w:ascii="Calibri (Body)" w:hAnsi="Calibri (Body)"/>
                 <w:sz w:val="24"/>
               </w:rPr>
               <w:t>Assigned</w:t>
@@ -566,7 +573,7 @@
             </w:pPr>
             <w:r>
               <w:rPr>
-                <w:rFonts w:eastAsia="Calibri" w:cs="Calibri"/>
+                <w:rFonts w:eastAsia="Calibri" w:cs="Calibri" w:ascii="Calibri (Body)" w:hAnsi="Calibri (Body)"/>
                 <w:b/>
                 <w:bCs/>
                 <w:sz w:val="24"/>
@@ -608,9 +615,10 @@
           <w:p>
             <w:r>
               <w:rPr>
-                <w:sz w:val="24"/>
-              </w:rPr>
-              <w:t>NOT_CRITICAL : dun-app-sapbi01 -&gt; **APPLI** F drive is 95% full. (Warning threshold : 95%)</w:t>
+                <w:rFonts w:ascii="Calibri (Body)" w:hAnsi="Calibri (Body)"/>
+                <w:sz w:val="24"/>
+              </w:rPr>
+              <w:t>NOT_CRITICAL : eqxdevhip51 -&gt; Presence de message dans la DEAD LETTER de travail : eqxdevhip51 Queue manager : MXDGTW01 Queue_Name : MXDGTW01.QL.DEAD.LETTER.QUE</w:t>
             </w:r>
           </w:p>
         </w:tc>
@@ -662,7 +670,7 @@
             </w:pPr>
             <w:r>
               <w:rPr>
-                <w:rFonts w:eastAsia="Calibri" w:cs="Calibri"/>
+                <w:rFonts w:eastAsia="Calibri" w:cs="Calibri" w:ascii="Calibri (Body)" w:hAnsi="Calibri (Body)"/>
                 <w:b/>
                 <w:bCs/>
                 <w:sz w:val="24"/>
@@ -704,6 +712,7 @@
           <w:p>
             <w:r>
               <w:rPr>
+                <w:rFonts w:ascii="Calibri (Body)" w:hAnsi="Calibri (Body)"/>
                 <w:sz w:val="24"/>
               </w:rPr>
             </w:r>
@@ -757,7 +766,7 @@
             </w:pPr>
             <w:r>
               <w:rPr>
-                <w:rFonts w:eastAsia="Calibri" w:cs="Calibri"/>
+                <w:rFonts w:eastAsia="Calibri" w:cs="Calibri" w:ascii="Calibri (Body)" w:hAnsi="Calibri (Body)"/>
                 <w:b/>
                 <w:bCs/>
                 <w:sz w:val="24"/>
@@ -777,7 +786,7 @@
             </w:r>
             <w:r>
               <w:rPr>
-                <w:rFonts w:eastAsia="Calibri" w:cs="Calibri"/>
+                <w:rFonts w:eastAsia="Calibri" w:cs="Calibri" w:ascii="Calibri (Body)" w:hAnsi="Calibri (Body)"/>
                 <w:b/>
                 <w:bCs/>
                 <w:sz w:val="24"/>
@@ -819,9 +828,10 @@
           <w:p>
             <w:r>
               <w:rPr>
-                <w:sz w:val="24"/>
-              </w:rPr>
-              <w:t>Server</w:t>
+                <w:rFonts w:ascii="Calibri (Body)" w:hAnsi="Calibri (Body)"/>
+                <w:sz w:val="24"/>
+              </w:rPr>
+              <w:t>Messaging</w:t>
             </w:r>
           </w:p>
         </w:tc>
@@ -861,7 +871,7 @@
             </w:pPr>
             <w:r>
               <w:rPr>
-                <w:rFonts w:eastAsia="Calibri" w:cs="Calibri"/>
+                <w:rFonts w:eastAsia="Calibri" w:cs="Calibri" w:ascii="Calibri (Body)" w:hAnsi="Calibri (Body)"/>
                 <w:b/>
                 <w:bCs/>
                 <w:sz w:val="24"/>
@@ -902,9 +912,10 @@
           <w:p>
             <w:r>
               <w:rPr>
-                <w:sz w:val="24"/>
-              </w:rPr>
-              <w:t>Infrastructure</w:t>
+                <w:rFonts w:ascii="Calibri (Body)" w:hAnsi="Calibri (Body)"/>
+                <w:sz w:val="24"/>
+              </w:rPr>
+              <w:t>Messaging</w:t>
             </w:r>
           </w:p>
         </w:tc>
@@ -956,7 +967,7 @@
             </w:pPr>
             <w:r>
               <w:rPr>
-                <w:rFonts w:eastAsia="Calibri" w:cs="Calibri"/>
+                <w:rFonts w:eastAsia="Calibri" w:cs="Calibri" w:ascii="Calibri (Body)" w:hAnsi="Calibri (Body)"/>
                 <w:b/>
                 <w:bCs/>
                 <w:sz w:val="24"/>
@@ -998,9 +1009,10 @@
           <w:p>
             <w:r>
               <w:rPr>
-                <w:sz w:val="24"/>
-              </w:rPr>
-              <w:t>Safety</w:t>
+                <w:rFonts w:ascii="Calibri (Body)" w:hAnsi="Calibri (Body)"/>
+                <w:sz w:val="24"/>
+              </w:rPr>
+              <w:t>Production</w:t>
             </w:r>
           </w:p>
         </w:tc>
@@ -1052,7 +1064,7 @@
             </w:pPr>
             <w:r>
               <w:rPr>
-                <w:rFonts w:eastAsia="Calibri" w:cs="Calibri"/>
+                <w:rFonts w:eastAsia="Calibri" w:cs="Calibri" w:ascii="Calibri (Body)" w:hAnsi="Calibri (Body)"/>
                 <w:b/>
                 <w:bCs/>
                 <w:sz w:val="24"/>
@@ -1102,7 +1114,7 @@
             </w:pPr>
             <w:r>
               <w:rPr>
-                <w:rFonts w:eastAsia="Times New Roman" w:cs="Calibri"/>
+                <w:rFonts w:eastAsia="Times New Roman" w:cs="Calibri" w:ascii="Calibri (Body)" w:hAnsi="Calibri (Body)"/>
                 <w:sz w:val="24"/>
                 <w:szCs w:val="24"/>
               </w:rPr>
@@ -1158,7 +1170,7 @@
             </w:pPr>
             <w:r>
               <w:rPr>
-                <w:rFonts w:eastAsia="Calibri" w:cs="Calibri"/>
+                <w:rFonts w:eastAsia="Calibri" w:cs="Calibri" w:ascii="Calibri (Body)" w:hAnsi="Calibri (Body)"/>
                 <w:b/>
                 <w:bCs/>
                 <w:sz w:val="24"/>
@@ -1200,6 +1212,7 @@
           <w:p>
             <w:r>
               <w:rPr>
+                <w:rFonts w:ascii="Calibri (Body)" w:hAnsi="Calibri (Body)"/>
                 <w:sz w:val="24"/>
               </w:rPr>
             </w:r>
@@ -1252,7 +1265,7 @@
             </w:pPr>
             <w:r>
               <w:rPr>
-                <w:rFonts w:eastAsia="Calibri" w:cs="Calibri"/>
+                <w:rFonts w:eastAsia="Calibri" w:cs="Calibri" w:ascii="Calibri (Body)" w:hAnsi="Calibri (Body)"/>
                 <w:b/>
                 <w:bCs/>
                 <w:sz w:val="24"/>
@@ -1293,6 +1306,7 @@
           <w:p>
             <w:r>
               <w:rPr>
+                <w:rFonts w:ascii="Calibri (Body)" w:hAnsi="Calibri (Body)"/>
                 <w:sz w:val="24"/>
               </w:rPr>
               <w:t>Jan Sobczak</w:t>
@@ -1335,7 +1349,7 @@
             </w:pPr>
             <w:r>
               <w:rPr>
-                <w:rFonts w:eastAsia="Calibri" w:cs="Calibri"/>
+                <w:rFonts w:eastAsia="Calibri" w:cs="Calibri" w:ascii="Calibri (Body)" w:hAnsi="Calibri (Body)"/>
                 <w:b/>
                 <w:bCs/>
                 <w:sz w:val="24"/>
@@ -1376,9 +1390,10 @@
           <w:p>
             <w:r>
               <w:rPr>
-                <w:sz w:val="24"/>
-              </w:rPr>
-              <w:t>BD North - Infrastructure - Midrange Application Servers</w:t>
+                <w:rFonts w:ascii="Calibri (Body)" w:hAnsi="Calibri (Body)"/>
+                <w:sz w:val="24"/>
+              </w:rPr>
+              <w:t>BD North - Infrastructure - Midrange Integration Technology</w:t>
             </w:r>
           </w:p>
         </w:tc>
@@ -1430,7 +1445,7 @@
             </w:pPr>
             <w:r>
               <w:rPr>
-                <w:rFonts w:eastAsia="Calibri" w:cs="Calibri"/>
+                <w:rFonts w:eastAsia="Calibri" w:cs="Calibri" w:ascii="Calibri (Body)" w:hAnsi="Calibri (Body)"/>
                 <w:b/>
                 <w:bCs/>
                 <w:sz w:val="24"/>
@@ -1480,7 +1495,7 @@
             </w:pPr>
             <w:r>
               <w:rPr>
-                <w:rFonts w:eastAsia="Times New Roman" w:cs="Calibri"/>
+                <w:rFonts w:eastAsia="Times New Roman" w:cs="Calibri" w:ascii="Calibri (Body)" w:hAnsi="Calibri (Body)"/>
                 <w:sz w:val="24"/>
                 <w:szCs w:val="24"/>
               </w:rPr>
@@ -1536,7 +1551,7 @@
             </w:pPr>
             <w:r>
               <w:rPr>
-                <w:rFonts w:eastAsia="Calibri" w:cs="Calibri"/>
+                <w:rFonts w:eastAsia="Calibri" w:cs="Calibri" w:ascii="Calibri (Body)" w:hAnsi="Calibri (Body)"/>
                 <w:b/>
                 <w:bCs/>
                 <w:sz w:val="24"/>
@@ -1578,9 +1593,10 @@
           <w:p>
             <w:r>
               <w:rPr>
-                <w:sz w:val="24"/>
-              </w:rPr>
-              <w:t>2019-08-14 13:31:18 - Transferring to BD North - Infrastructure - Midrange Application Servers.</w:t>
+                <w:rFonts w:ascii="Calibri (Body)" w:hAnsi="Calibri (Body)"/>
+                <w:sz w:val="24"/>
+              </w:rPr>
+              <w:t>2019-10-04 12:05:06 - Transferred to BD North - Infrastructure - Midrange Integration Technology.</w:t>
             </w:r>
           </w:p>
         </w:tc>
@@ -1632,7 +1648,7 @@
             </w:pPr>
             <w:r>
               <w:rPr>
-                <w:rFonts w:eastAsia="Calibri" w:cs="Calibri"/>
+                <w:rFonts w:eastAsia="Calibri" w:cs="Calibri" w:ascii="Calibri (Body)" w:hAnsi="Calibri (Body)"/>
                 <w:b/>
                 <w:bCs/>
                 <w:sz w:val="24"/>
@@ -1674,6 +1690,7 @@
           <w:p>
             <w:r>
               <w:rPr>
+                <w:rFonts w:ascii="Calibri (Body)" w:hAnsi="Calibri (Body)"/>
                 <w:sz w:val="24"/>
               </w:rPr>
               <w:t>Upon Resolution</w:t>

</xml_diff>

<commit_message>
minor text formatting fixes
</commit_message>
<xml_diff>
--- a/Template Wizard/output.docx
+++ b/Template Wizard/output.docx
@@ -2,6 +2,10 @@
 <file path=word/document.xml><?xml version="1.0" encoding="utf-8"?>
 <w:document xmlns:wpc="http://schemas.microsoft.com/office/word/2010/wordprocessingCanvas" xmlns:cx="http://schemas.microsoft.com/office/drawing/2014/chartex" xmlns:cx1="http://schemas.microsoft.com/office/drawing/2015/9/8/chartex" xmlns:cx2="http://schemas.microsoft.com/office/drawing/2015/10/21/chartex" xmlns:cx3="http://schemas.microsoft.com/office/drawing/2016/5/9/chartex" xmlns:cx4="http://schemas.microsoft.com/office/drawing/2016/5/10/chartex" xmlns:cx5="http://schemas.microsoft.com/office/drawing/2016/5/11/chartex" xmlns:cx6="http://schemas.microsoft.com/office/drawing/2016/5/12/chartex" xmlns:cx7="http://schemas.microsoft.com/office/drawing/2016/5/13/chartex" xmlns:cx8="http://schemas.microsoft.com/office/drawing/2016/5/14/chartex" xmlns:mc="http://schemas.openxmlformats.org/markup-compatibility/2006" xmlns:aink="http://schemas.microsoft.com/office/drawing/2016/ink" xmlns:am3d="http://schemas.microsoft.com/office/drawing/2017/model3d" xmlns:o="urn:schemas-microsoft-com:office:office" xmlns:r="http://schemas.openxmlformats.org/officeDocument/2006/relationships" xmlns:m="http://schemas.openxmlformats.org/officeDocument/2006/math" xmlns:v="urn:schemas-microsoft-com:vml" xmlns:wp14="http://schemas.microsoft.com/office/word/2010/wordprocessingDrawing" xmlns:wp="http://schemas.openxmlformats.org/drawingml/2006/wordprocessingDrawing" xmlns:w10="urn:schemas-microsoft-com:office:word" xmlns:w="http://schemas.openxmlformats.org/wordprocessingml/2006/main" xmlns:w14="http://schemas.microsoft.com/office/word/2010/wordml" xmlns:w15="http://schemas.microsoft.com/office/word/2012/wordml" xmlns:w16cid="http://schemas.microsoft.com/office/word/2016/wordml/cid" xmlns:w16se="http://schemas.microsoft.com/office/word/2015/wordml/symex" xmlns:wpg="http://schemas.microsoft.com/office/word/2010/wordprocessingGroup" xmlns:wpi="http://schemas.microsoft.com/office/word/2010/wordprocessingInk" xmlns:wne="http://schemas.microsoft.com/office/word/2006/wordml" xmlns:wps="http://schemas.microsoft.com/office/word/2010/wordprocessingShape" mc:Ignorable="w14 w15 w16se w16cid wp14">
   <w:body>
+    <w:p>
+      <w:bookmarkStart w:id="0" w:name="_GoBack"/>
+      <w:bookmarkEnd w:id="0"/>
+    </w:p>
     <w:tbl>
       <w:tblPr>
         <w:tblW w:w="9553" w:type="dxa"/>
@@ -43,7 +47,7 @@
           </w:tcPr>
           <w:p>
             <w:pPr>
-              <w:spacing w:before="40" w:after="40" w:line="252" w:lineRule="auto"/>
+              <w:spacing w:line="252" w:lineRule="auto" w:before="40" w:after="40"/>
               <w:jc w:val="right"/>
               <w:rPr>
                 <w:rFonts w:ascii="Cambria" w:eastAsia="Calibri" w:hAnsi="Cambria"/>
@@ -53,19 +57,17 @@
                 <w:highlight w:val="yellow"/>
               </w:rPr>
             </w:pPr>
-            <w:bookmarkStart w:id="0" w:name="_GoBack"/>
-            <w:bookmarkEnd w:id="0"/>
-            <w:r>
-              <w:rPr>
-                <w:rFonts w:ascii="Calibri" w:hAnsi="Calibri"/>
+            <w:r>
+              <w:rPr>
+                <w:rFonts w:ascii="Calibri (Body)" w:hAnsi="Calibri (Body)"/>
                 <w:noProof/>
                 <w:sz w:val="24"/>
               </w:rPr>
               <w:drawing>
-                <wp:inline distT="0" distB="0" distL="0" distR="0">
-                  <wp:extent cx="1762125" cy="714375"/>
-                  <wp:effectExtent l="0" t="0" r="9525" b="9525"/>
-                  <wp:docPr id="1" name="Picture 1" descr="cid:image003.png@01D07E8E.E32198B0"/>
+                <wp:inline distT="0" distB="0" distL="0" distR="0" wp14:anchorId="76F83708" wp14:editId="767EDD5D">
+                  <wp:extent cx="1760220" cy="716280"/>
+                  <wp:effectExtent l="0" t="0" r="0" b="7620"/>
+                  <wp:docPr id="2" name="Picture 2" descr="cid:image003.png@01D07E8E.E32198B0"/>
                   <wp:cNvGraphicFramePr>
                     <a:graphicFrameLocks xmlns:a="http://schemas.openxmlformats.org/drawingml/2006/main" noChangeAspect="1"/>
                   </wp:cNvGraphicFramePr>
@@ -73,7 +75,7 @@
                     <a:graphicData uri="http://schemas.openxmlformats.org/drawingml/2006/picture">
                       <pic:pic xmlns:pic="http://schemas.openxmlformats.org/drawingml/2006/picture">
                         <pic:nvPicPr>
-                          <pic:cNvPr id="0" name="Picture 2" descr="cid:image003.png@01D07E8E.E32198B0"/>
+                          <pic:cNvPr id="0" name="Picture 5" descr="cid:image003.png@01D07E8E.E32198B0"/>
                           <pic:cNvPicPr>
                             <a:picLocks noChangeAspect="1" noChangeArrowheads="1"/>
                           </pic:cNvPicPr>
@@ -94,15 +96,12 @@
                         <pic:spPr bwMode="auto">
                           <a:xfrm>
                             <a:off x="0" y="0"/>
-                            <a:ext cx="1762125" cy="714375"/>
+                            <a:ext cx="1760220" cy="716280"/>
                           </a:xfrm>
                           <a:prstGeom prst="rect">
                             <a:avLst/>
                           </a:prstGeom>
                           <a:noFill/>
-                          <a:ln>
-                            <a:noFill/>
-                          </a:ln>
                         </pic:spPr>
                       </pic:pic>
                     </a:graphicData>
@@ -133,7 +132,6 @@
               <w:bottom w:w="0" w:type="dxa"/>
               <w:right w:w="108" w:type="dxa"/>
             </w:tcMar>
-            <w:hideMark/>
           </w:tcPr>
           <w:p>
             <w:pPr>
@@ -142,14 +140,13 @@
             </w:pPr>
             <w:r>
               <w:rPr>
-                <w:rFonts w:ascii="Calibri" w:hAnsi="Calibri"/>
+                <w:rFonts w:ascii="Calibri (Body)" w:hAnsi="Calibri (Body)"/>
                 <w:b/>
                 <w:sz w:val="24"/>
                 <w:u w:val="single"/>
               </w:rPr>
               <w:br/>
-              <w:t>P3 [INC1497443] Incident Update Notification</w:t>
-              <w:br/>
+              <w:t>P2 [INC1570687] Incident Initial Notification</w:t>
               <w:br/>
               <w:br/>
             </w:r>
@@ -178,29 +175,46 @@
             </w:tcMar>
             <w:vAlign w:val="center"/>
             <w:hideMark/>
-            <w:shd w:fill="FFC000"/>
-          </w:tcPr>
-          <w:p>
-            <w:pPr>
-              <w:spacing w:before="40" w:after="40" w:line="276" w:lineRule="auto"/>
+          </w:tcPr>
+          <w:p>
+            <w:pPr>
+              <w:spacing w:line="276" w:lineRule="auto" w:before="40" w:after="40"/>
               <w:rPr>
                 <w:rFonts w:eastAsia="Calibri" w:cs="Calibri"/>
                 <w:b/>
                 <w:bCs/>
-                <w:color w:val="FFFFFF"/>
                 <w:sz w:val="24"/>
                 <w:szCs w:val="24"/>
                 <w:lang w:eastAsia="zh-CN"/>
-              </w:rPr>
-            </w:pPr>
-            <w:r>
-              <w:rPr>
-                <w:rFonts w:eastAsia="Calibri" w:cs="Calibri" w:ascii="Calibri" w:hAnsi="Calibri"/>
-                <w:b/>
-                <w:bCs/>
-                <w:color w:val="FFFFFF"/>
-                <w:sz w:val="24"/>
-                <w:szCs w:val="24"/>
+                <w14:shadow w14:blurRad="50800" w14:dist="38100" w14:dir="2700000" w14:sx="100000" w14:sy="100000" w14:kx="0" w14:ky="0" w14:algn="tl">
+                  <w14:srgbClr w14:val="000000">
+                    <w14:alpha w14:val="60000"/>
+                  </w14:srgbClr>
+                </w14:shadow>
+                <w14:textFill>
+                  <w14:solidFill>
+                    <w14:srgbClr w14:val="FFFFFF"/>
+                  </w14:solidFill>
+                </w14:textFill>
+              </w:rPr>
+            </w:pPr>
+            <w:r>
+              <w:rPr>
+                <w:rFonts w:eastAsia="Calibri" w:cs="Calibri" w:ascii="Calibri (Body)" w:hAnsi="Calibri (Body)"/>
+                <w:b/>
+                <w:bCs/>
+                <w:sz w:val="24"/>
+                <w:szCs w:val="24"/>
+                <w14:shadow w14:blurRad="50800" w14:dist="38100" w14:dir="2700000" w14:sx="100000" w14:sy="100000" w14:kx="0" w14:ky="0" w14:algn="tl">
+                  <w14:srgbClr w14:val="000000">
+                    <w14:alpha w14:val="60000"/>
+                  </w14:srgbClr>
+                </w14:shadow>
+                <w14:textFill>
+                  <w14:solidFill>
+                    <w14:srgbClr w14:val="FFFFFF"/>
+                  </w14:solidFill>
+                </w14:textFill>
               </w:rPr>
               <w:t>Incident No.</w:t>
             </w:r>
@@ -227,17 +241,14 @@
           </w:tcPr>
           <w:p>
             <w:pPr>
-              <w:spacing w:before="40" w:after="40" w:line="252" w:lineRule="auto"/>
-              <w:rPr>
-                <w:rFonts w:cs="Times New Roman"/>
-              </w:rPr>
-            </w:pPr>
-            <w:r>
-              <w:rPr>
-                <w:rFonts w:ascii="Calibri" w:hAnsi="Calibri"/>
-                <w:sz w:val="24"/>
-              </w:rPr>
-              <w:t>INC1497443</w:t>
+              <w:spacing w:before="40" w:after="40"/>
+            </w:pPr>
+            <w:r>
+              <w:rPr>
+                <w:rFonts w:ascii="Calibri (Body)" w:hAnsi="Calibri (Body)"/>
+                <w:sz w:val="24"/>
+              </w:rPr>
+              <w:t>INC1570687</w:t>
             </w:r>
           </w:p>
         </w:tc>
@@ -264,29 +275,46 @@
             </w:tcMar>
             <w:vAlign w:val="center"/>
             <w:hideMark/>
-            <w:shd w:fill="FFC000"/>
-          </w:tcPr>
-          <w:p>
-            <w:pPr>
-              <w:spacing w:before="40" w:after="40" w:line="276" w:lineRule="auto"/>
+          </w:tcPr>
+          <w:p>
+            <w:pPr>
+              <w:spacing w:line="276" w:lineRule="auto" w:before="40" w:after="40"/>
               <w:rPr>
                 <w:rFonts w:eastAsia="Calibri" w:cs="Calibri"/>
                 <w:b/>
                 <w:bCs/>
-                <w:color w:val="FFFFFF"/>
                 <w:sz w:val="24"/>
                 <w:szCs w:val="24"/>
                 <w:lang w:eastAsia="zh-CN"/>
-              </w:rPr>
-            </w:pPr>
-            <w:r>
-              <w:rPr>
-                <w:rFonts w:eastAsia="Calibri" w:cs="Calibri" w:ascii="Calibri" w:hAnsi="Calibri"/>
-                <w:b/>
-                <w:bCs/>
-                <w:color w:val="FFFFFF"/>
-                <w:sz w:val="24"/>
-                <w:szCs w:val="24"/>
+                <w14:shadow w14:blurRad="50800" w14:dist="38100" w14:dir="2700000" w14:sx="100000" w14:sy="100000" w14:kx="0" w14:ky="0" w14:algn="tl">
+                  <w14:srgbClr w14:val="000000">
+                    <w14:alpha w14:val="60000"/>
+                  </w14:srgbClr>
+                </w14:shadow>
+                <w14:textFill>
+                  <w14:solidFill>
+                    <w14:srgbClr w14:val="FFFFFF"/>
+                  </w14:solidFill>
+                </w14:textFill>
+              </w:rPr>
+            </w:pPr>
+            <w:r>
+              <w:rPr>
+                <w:rFonts w:eastAsia="Calibri" w:cs="Calibri" w:ascii="Calibri (Body)" w:hAnsi="Calibri (Body)"/>
+                <w:b/>
+                <w:bCs/>
+                <w:sz w:val="24"/>
+                <w:szCs w:val="24"/>
+                <w14:shadow w14:blurRad="50800" w14:dist="38100" w14:dir="2700000" w14:sx="100000" w14:sy="100000" w14:kx="0" w14:ky="0" w14:algn="tl">
+                  <w14:srgbClr w14:val="000000">
+                    <w14:alpha w14:val="60000"/>
+                  </w14:srgbClr>
+                </w14:shadow>
+                <w14:textFill>
+                  <w14:solidFill>
+                    <w14:srgbClr w14:val="FFFFFF"/>
+                  </w14:solidFill>
+                </w14:textFill>
               </w:rPr>
               <w:t>Start Date/Time</w:t>
             </w:r>
@@ -313,17 +341,14 @@
           </w:tcPr>
           <w:p>
             <w:pPr>
-              <w:spacing w:before="40" w:after="40" w:line="252" w:lineRule="auto"/>
-              <w:rPr>
-                <w:rFonts w:cs="Times New Roman"/>
-              </w:rPr>
-            </w:pPr>
-            <w:r>
-              <w:rPr>
-                <w:rFonts w:ascii="Calibri" w:hAnsi="Calibri"/>
-                <w:sz w:val="24"/>
-              </w:rPr>
-              <w:t>2019-10-06 11:56:05</w:t>
+              <w:spacing w:before="40" w:after="40"/>
+            </w:pPr>
+            <w:r>
+              <w:rPr>
+                <w:rFonts w:ascii="Calibri (Body)" w:hAnsi="Calibri (Body)"/>
+                <w:sz w:val="24"/>
+              </w:rPr>
+              <w:t>2019-12-04 09:17:33</w:t>
             </w:r>
           </w:p>
         </w:tc>
@@ -350,29 +375,46 @@
             </w:tcMar>
             <w:vAlign w:val="center"/>
             <w:hideMark/>
-            <w:shd w:fill="FFC000"/>
-          </w:tcPr>
-          <w:p>
-            <w:pPr>
-              <w:spacing w:before="40" w:after="40" w:line="276" w:lineRule="auto"/>
+          </w:tcPr>
+          <w:p>
+            <w:pPr>
+              <w:spacing w:line="276" w:lineRule="auto" w:before="40" w:after="40"/>
               <w:rPr>
                 <w:rFonts w:eastAsia="Calibri" w:cs="Calibri"/>
                 <w:b/>
                 <w:bCs/>
-                <w:color w:val="FFFFFF"/>
                 <w:sz w:val="24"/>
                 <w:szCs w:val="24"/>
                 <w:lang w:eastAsia="zh-CN"/>
-              </w:rPr>
-            </w:pPr>
-            <w:r>
-              <w:rPr>
-                <w:rFonts w:eastAsia="Calibri" w:cs="Calibri" w:ascii="Calibri" w:hAnsi="Calibri"/>
-                <w:b/>
-                <w:bCs/>
-                <w:color w:val="FFFFFF"/>
-                <w:sz w:val="24"/>
-                <w:szCs w:val="24"/>
+                <w14:shadow w14:blurRad="50800" w14:dist="38100" w14:dir="2700000" w14:sx="100000" w14:sy="100000" w14:kx="0" w14:ky="0" w14:algn="tl">
+                  <w14:srgbClr w14:val="000000">
+                    <w14:alpha w14:val="60000"/>
+                  </w14:srgbClr>
+                </w14:shadow>
+                <w14:textFill>
+                  <w14:solidFill>
+                    <w14:srgbClr w14:val="FFFFFF"/>
+                  </w14:solidFill>
+                </w14:textFill>
+              </w:rPr>
+            </w:pPr>
+            <w:r>
+              <w:rPr>
+                <w:rFonts w:eastAsia="Calibri" w:cs="Calibri" w:ascii="Calibri (Body)" w:hAnsi="Calibri (Body)"/>
+                <w:b/>
+                <w:bCs/>
+                <w:sz w:val="24"/>
+                <w:szCs w:val="24"/>
+                <w14:shadow w14:blurRad="50800" w14:dist="38100" w14:dir="2700000" w14:sx="100000" w14:sy="100000" w14:kx="0" w14:ky="0" w14:algn="tl">
+                  <w14:srgbClr w14:val="000000">
+                    <w14:alpha w14:val="60000"/>
+                  </w14:srgbClr>
+                </w14:shadow>
+                <w14:textFill>
+                  <w14:solidFill>
+                    <w14:srgbClr w14:val="FFFFFF"/>
+                  </w14:solidFill>
+                </w14:textFill>
               </w:rPr>
               <w:t>Priority</w:t>
             </w:r>
@@ -398,17 +440,14 @@
           </w:tcPr>
           <w:p>
             <w:pPr>
-              <w:spacing w:before="40" w:after="40" w:line="252" w:lineRule="auto"/>
-              <w:rPr>
-                <w:rFonts w:cs="Times New Roman"/>
-              </w:rPr>
-            </w:pPr>
-            <w:r>
-              <w:rPr>
-                <w:rFonts w:ascii="Calibri" w:hAnsi="Calibri"/>
-                <w:sz w:val="24"/>
-              </w:rPr>
-              <w:t>P3</w:t>
+              <w:spacing w:before="40" w:after="40"/>
+            </w:pPr>
+            <w:r>
+              <w:rPr>
+                <w:rFonts w:ascii="Calibri (Body)" w:hAnsi="Calibri (Body)"/>
+                <w:sz w:val="24"/>
+              </w:rPr>
+              <w:t>P2</w:t>
             </w:r>
           </w:p>
         </w:tc>
@@ -430,26 +469,39 @@
             </w:tcMar>
             <w:vAlign w:val="center"/>
             <w:hideMark/>
-            <w:shd w:fill="FFC000"/>
-          </w:tcPr>
-          <w:p>
-            <w:pPr>
-              <w:spacing w:before="40" w:after="40" w:line="276" w:lineRule="auto"/>
+          </w:tcPr>
+          <w:p>
+            <w:pPr>
+              <w:spacing w:line="276" w:lineRule="auto" w:before="40" w:after="40"/>
               <w:rPr>
                 <w:rFonts w:eastAsia="Calibri" w:cs="Calibri"/>
                 <w:b/>
                 <w:sz w:val="24"/>
                 <w:szCs w:val="24"/>
-              </w:rPr>
-            </w:pPr>
-            <w:r>
-              <w:rPr>
-                <w:rFonts w:eastAsia="Calibri" w:cs="Calibri" w:ascii="Calibri" w:hAnsi="Calibri"/>
-                <w:b/>
-                <w:bCs/>
-                <w:color w:val="FFFFFF"/>
-                <w:sz w:val="24"/>
-                <w:szCs w:val="24"/>
+                <w14:shadow w14:blurRad="50800" w14:dist="38100" w14:dir="2700000" w14:sx="100000" w14:sy="100000" w14:kx="0" w14:ky="0" w14:algn="tl">
+                  <w14:srgbClr w14:val="000000">
+                    <w14:alpha w14:val="60000"/>
+                  </w14:srgbClr>
+                </w14:shadow>
+              </w:rPr>
+            </w:pPr>
+            <w:r>
+              <w:rPr>
+                <w:rFonts w:eastAsia="Calibri" w:cs="Calibri" w:ascii="Calibri (Body)" w:hAnsi="Calibri (Body)"/>
+                <w:b/>
+                <w:bCs/>
+                <w:sz w:val="24"/>
+                <w:szCs w:val="24"/>
+                <w14:shadow w14:blurRad="50800" w14:dist="38100" w14:dir="2700000" w14:sx="100000" w14:sy="100000" w14:kx="0" w14:ky="0" w14:algn="tl">
+                  <w14:srgbClr w14:val="000000">
+                    <w14:alpha w14:val="60000"/>
+                  </w14:srgbClr>
+                </w14:shadow>
+                <w14:textFill>
+                  <w14:solidFill>
+                    <w14:srgbClr w14:val="FFFFFF"/>
+                  </w14:solidFill>
+                </w14:textFill>
               </w:rPr>
               <w:t>Status</w:t>
             </w:r>
@@ -475,14 +527,11 @@
           </w:tcPr>
           <w:p>
             <w:pPr>
-              <w:spacing w:before="40" w:after="40" w:line="252" w:lineRule="auto"/>
-              <w:rPr>
-                <w:rFonts w:cs="Times New Roman"/>
-              </w:rPr>
-            </w:pPr>
-            <w:r>
-              <w:rPr>
-                <w:rFonts w:ascii="Calibri" w:hAnsi="Calibri"/>
+              <w:spacing w:before="40" w:after="40"/>
+            </w:pPr>
+            <w:r>
+              <w:rPr>
+                <w:rFonts w:ascii="Calibri (Body)" w:hAnsi="Calibri (Body)"/>
                 <w:sz w:val="24"/>
               </w:rPr>
               <w:t>Assigned</w:t>
@@ -512,29 +561,46 @@
             </w:tcMar>
             <w:vAlign w:val="center"/>
             <w:hideMark/>
-            <w:shd w:fill="FFC000"/>
-          </w:tcPr>
-          <w:p>
-            <w:pPr>
-              <w:spacing w:before="40" w:after="40" w:line="276" w:lineRule="auto"/>
+          </w:tcPr>
+          <w:p>
+            <w:pPr>
+              <w:spacing w:line="276" w:lineRule="auto" w:before="40" w:after="40"/>
               <w:rPr>
                 <w:rFonts w:eastAsia="Calibri" w:cs="Calibri"/>
                 <w:b/>
                 <w:bCs/>
-                <w:color w:val="FFFFFF"/>
                 <w:sz w:val="24"/>
                 <w:szCs w:val="24"/>
                 <w:lang w:eastAsia="zh-CN"/>
-              </w:rPr>
-            </w:pPr>
-            <w:r>
-              <w:rPr>
-                <w:rFonts w:eastAsia="Calibri" w:cs="Calibri" w:ascii="Calibri" w:hAnsi="Calibri"/>
-                <w:b/>
-                <w:bCs/>
-                <w:color w:val="FFFFFF"/>
-                <w:sz w:val="24"/>
-                <w:szCs w:val="24"/>
+                <w14:shadow w14:blurRad="50800" w14:dist="38100" w14:dir="2700000" w14:sx="100000" w14:sy="100000" w14:kx="0" w14:ky="0" w14:algn="tl">
+                  <w14:srgbClr w14:val="000000">
+                    <w14:alpha w14:val="60000"/>
+                  </w14:srgbClr>
+                </w14:shadow>
+                <w14:textFill>
+                  <w14:solidFill>
+                    <w14:srgbClr w14:val="FFFFFF"/>
+                  </w14:solidFill>
+                </w14:textFill>
+              </w:rPr>
+            </w:pPr>
+            <w:r>
+              <w:rPr>
+                <w:rFonts w:eastAsia="Calibri" w:cs="Calibri" w:ascii="Calibri (Body)" w:hAnsi="Calibri (Body)"/>
+                <w:b/>
+                <w:bCs/>
+                <w:sz w:val="24"/>
+                <w:szCs w:val="24"/>
+                <w14:shadow w14:blurRad="50800" w14:dist="38100" w14:dir="2700000" w14:sx="100000" w14:sy="100000" w14:kx="0" w14:ky="0" w14:algn="tl">
+                  <w14:srgbClr w14:val="000000">
+                    <w14:alpha w14:val="60000"/>
+                  </w14:srgbClr>
+                </w14:shadow>
+                <w14:textFill>
+                  <w14:solidFill>
+                    <w14:srgbClr w14:val="FFFFFF"/>
+                  </w14:solidFill>
+                </w14:textFill>
               </w:rPr>
               <w:t>Summary of the Issue</w:t>
             </w:r>
@@ -561,17 +627,14 @@
           </w:tcPr>
           <w:p>
             <w:pPr>
-              <w:spacing w:before="40" w:after="40" w:line="252" w:lineRule="auto"/>
-              <w:rPr>
-                <w:rFonts w:cs="Times New Roman"/>
-              </w:rPr>
-            </w:pPr>
-            <w:r>
-              <w:rPr>
-                <w:rFonts w:ascii="Calibri" w:hAnsi="Calibri"/>
-                <w:sz w:val="24"/>
-              </w:rPr>
-              <w:t>NOT_CRITICAL : eqxdevhip52 -&gt; Presence de message dans la dead_letter_queue du Serveur : eqxdevhip52 QueueManager : MXDGTW03 Dead_Letter_Queue_name : MXDGTW03.Q</w:t>
+              <w:spacing w:before="40" w:after="40"/>
+            </w:pPr>
+            <w:r>
+              <w:rPr>
+                <w:rFonts w:ascii="Calibri (Body)" w:hAnsi="Calibri (Body)"/>
+                <w:sz w:val="24"/>
+              </w:rPr>
+              <w:t>PL - Can't printing  coil labels from SKK aplication - Production/Shipment threat/ Nie mozna drukować przywieszek z aplikacji SKK - Zagrożenie produkcji/wysyłki</w:t>
             </w:r>
           </w:p>
         </w:tc>
@@ -598,29 +661,46 @@
             </w:tcMar>
             <w:vAlign w:val="center"/>
             <w:hideMark/>
-            <w:shd w:fill="FFC000"/>
-          </w:tcPr>
-          <w:p>
-            <w:pPr>
-              <w:spacing w:before="40" w:after="40" w:line="276" w:lineRule="auto"/>
+          </w:tcPr>
+          <w:p>
+            <w:pPr>
+              <w:spacing w:line="276" w:lineRule="auto" w:before="40" w:after="40"/>
               <w:rPr>
                 <w:rFonts w:eastAsia="Calibri" w:cs="Calibri"/>
                 <w:b/>
                 <w:bCs/>
-                <w:color w:val="FFFFFF"/>
                 <w:sz w:val="24"/>
                 <w:szCs w:val="24"/>
                 <w:lang w:eastAsia="zh-CN"/>
-              </w:rPr>
-            </w:pPr>
-            <w:r>
-              <w:rPr>
-                <w:rFonts w:eastAsia="Calibri" w:cs="Calibri" w:ascii="Calibri" w:hAnsi="Calibri"/>
-                <w:b/>
-                <w:bCs/>
-                <w:color w:val="FFFFFF"/>
-                <w:sz w:val="24"/>
-                <w:szCs w:val="24"/>
+                <w14:shadow w14:blurRad="50800" w14:dist="38100" w14:dir="2700000" w14:sx="100000" w14:sy="100000" w14:kx="0" w14:ky="0" w14:algn="tl">
+                  <w14:srgbClr w14:val="000000">
+                    <w14:alpha w14:val="60000"/>
+                  </w14:srgbClr>
+                </w14:shadow>
+                <w14:textFill>
+                  <w14:solidFill>
+                    <w14:srgbClr w14:val="FFFFFF"/>
+                  </w14:solidFill>
+                </w14:textFill>
+              </w:rPr>
+            </w:pPr>
+            <w:r>
+              <w:rPr>
+                <w:rFonts w:eastAsia="Calibri" w:cs="Calibri" w:ascii="Calibri (Body)" w:hAnsi="Calibri (Body)"/>
+                <w:b/>
+                <w:bCs/>
+                <w:sz w:val="24"/>
+                <w:szCs w:val="24"/>
+                <w14:shadow w14:blurRad="50800" w14:dist="38100" w14:dir="2700000" w14:sx="100000" w14:sy="100000" w14:kx="0" w14:ky="0" w14:algn="tl">
+                  <w14:srgbClr w14:val="000000">
+                    <w14:alpha w14:val="60000"/>
+                  </w14:srgbClr>
+                </w14:shadow>
+                <w14:textFill>
+                  <w14:solidFill>
+                    <w14:srgbClr w14:val="FFFFFF"/>
+                  </w14:solidFill>
+                </w14:textFill>
               </w:rPr>
               <w:t>Description of the Issue</w:t>
             </w:r>
@@ -648,16 +728,14 @@
           <w:p>
             <w:pPr>
               <w:spacing w:before="40" w:after="40"/>
-              <w:rPr>
-                <w:rFonts w:eastAsia="Calibri" w:cs="Calibri"/>
-                <w:b/>
-                <w:bCs/>
-                <w:color w:val="FFFFFF"/>
-                <w:sz w:val="24"/>
-                <w:szCs w:val="24"/>
-                <w:lang w:eastAsia="zh-CN"/>
-              </w:rPr>
-            </w:pPr>
+            </w:pPr>
+            <w:r>
+              <w:rPr>
+                <w:rFonts w:ascii="Calibri (Body)" w:hAnsi="Calibri (Body)"/>
+                <w:sz w:val="24"/>
+              </w:rPr>
+              <w:t>Directly after INC1568088 was solved, coil labels are not being printed. SKK Printer is not reacting to MES commands. User tried to restart it, checked cable connection. No Error message, there is just no reaction from printer concerning commands from MES; There is no working backup printer present, because the previous one was reported not working as well. The coils are labelled with chalk manually, but cannot be processed further, causing an overload of storage space. The production is continued, but there is a high possibility of</w:t>
+            </w:r>
           </w:p>
         </w:tc>
       </w:tr>
@@ -683,41 +761,67 @@
             </w:tcMar>
             <w:vAlign w:val="center"/>
             <w:hideMark/>
-            <w:shd w:fill="FFC000"/>
-          </w:tcPr>
-          <w:p>
-            <w:pPr>
-              <w:spacing w:before="40" w:after="40" w:line="276" w:lineRule="auto"/>
-              <w:rPr>
-                <w:rFonts w:ascii="Calibri" w:eastAsia="Calibri" w:hAnsi="Calibri" w:cs="Calibri"/>
-                <w:b/>
-                <w:bCs/>
-                <w:color w:val="FFFFFF"/>
+          </w:tcPr>
+          <w:p>
+            <w:pPr>
+              <w:spacing w:line="276" w:lineRule="auto" w:before="40" w:after="40"/>
+              <w:rPr>
+                <w:rFonts w:eastAsia="Calibri" w:cs="Calibri"/>
+                <w:b/>
+                <w:bCs/>
                 <w:sz w:val="24"/>
                 <w:szCs w:val="24"/>
                 <w:lang w:eastAsia="zh-CN"/>
-              </w:rPr>
-            </w:pPr>
-            <w:r>
-              <w:rPr>
-                <w:rFonts w:eastAsia="Calibri" w:cs="Calibri" w:ascii="Calibri" w:hAnsi="Calibri"/>
-                <w:b/>
-                <w:bCs/>
-                <w:color w:val="FFFFFF"/>
-                <w:sz w:val="24"/>
-                <w:szCs w:val="24"/>
+                <w14:shadow w14:blurRad="50800" w14:dist="38100" w14:dir="2700000" w14:sx="100000" w14:sy="100000" w14:kx="0" w14:ky="0" w14:algn="tl">
+                  <w14:srgbClr w14:val="000000">
+                    <w14:alpha w14:val="60000"/>
+                  </w14:srgbClr>
+                </w14:shadow>
+                <w14:textFill>
+                  <w14:solidFill>
+                    <w14:srgbClr w14:val="FFFFFF"/>
+                  </w14:solidFill>
+                </w14:textFill>
+              </w:rPr>
+            </w:pPr>
+            <w:r>
+              <w:rPr>
+                <w:rFonts w:eastAsia="Calibri" w:cs="Calibri" w:ascii="Calibri (Body)" w:hAnsi="Calibri (Body)"/>
+                <w:b/>
+                <w:bCs/>
+                <w:sz w:val="24"/>
+                <w:szCs w:val="24"/>
+                <w14:shadow w14:blurRad="50800" w14:dist="38100" w14:dir="2700000" w14:sx="100000" w14:sy="100000" w14:kx="0" w14:ky="0" w14:algn="tl">
+                  <w14:srgbClr w14:val="000000">
+                    <w14:alpha w14:val="60000"/>
+                  </w14:srgbClr>
+                </w14:shadow>
+                <w14:textFill>
+                  <w14:solidFill>
+                    <w14:srgbClr w14:val="FFFFFF"/>
+                  </w14:solidFill>
+                </w14:textFill>
               </w:rPr>
               <w:t xml:space="preserve">Services </w:t>
             </w:r>
             <w:r>
               <w:rPr>
-                <w:rFonts w:eastAsia="Calibri" w:cs="Calibri" w:ascii="Calibri" w:hAnsi="Calibri"/>
-                <w:b/>
-                <w:bCs/>
-                <w:color w:val="FFFFFF"/>
+                <w:rFonts w:eastAsia="Calibri" w:cs="Calibri" w:ascii="Calibri (Body)" w:hAnsi="Calibri (Body)"/>
+                <w:b/>
+                <w:bCs/>
                 <w:sz w:val="24"/>
                 <w:szCs w:val="24"/>
                 <w:lang w:eastAsia="zh-CN"/>
+                <w14:shadow w14:blurRad="50800" w14:dist="38100" w14:dir="2700000" w14:sx="100000" w14:sy="100000" w14:kx="0" w14:ky="0" w14:algn="tl">
+                  <w14:srgbClr w14:val="000000">
+                    <w14:alpha w14:val="60000"/>
+                  </w14:srgbClr>
+                </w14:shadow>
+                <w14:textFill>
+                  <w14:solidFill>
+                    <w14:srgbClr w14:val="FFFFFF"/>
+                  </w14:solidFill>
+                </w14:textFill>
               </w:rPr>
               <w:t>Impacted</w:t>
             </w:r>
@@ -743,17 +847,14 @@
           </w:tcPr>
           <w:p>
             <w:pPr>
-              <w:spacing w:before="40" w:after="40" w:line="252" w:lineRule="auto"/>
-              <w:rPr>
-                <w:rFonts w:cs="Times New Roman"/>
-              </w:rPr>
-            </w:pPr>
-            <w:r>
-              <w:rPr>
-                <w:rFonts w:ascii="Calibri" w:hAnsi="Calibri"/>
-                <w:sz w:val="24"/>
-              </w:rPr>
-              <w:t>Messaging</w:t>
+              <w:spacing w:before="40" w:after="40"/>
+            </w:pPr>
+            <w:r>
+              <w:rPr>
+                <w:rFonts w:ascii="Calibri (Body)" w:hAnsi="Calibri (Body)"/>
+                <w:sz w:val="24"/>
+              </w:rPr>
+              <w:t>Application</w:t>
             </w:r>
           </w:p>
         </w:tc>
@@ -775,26 +876,39 @@
             </w:tcMar>
             <w:vAlign w:val="center"/>
             <w:hideMark/>
-            <w:shd w:fill="FFC000"/>
-          </w:tcPr>
-          <w:p>
-            <w:pPr>
-              <w:spacing w:before="40" w:after="40" w:line="276" w:lineRule="auto"/>
+          </w:tcPr>
+          <w:p>
+            <w:pPr>
+              <w:spacing w:line="276" w:lineRule="auto" w:before="40" w:after="40"/>
               <w:rPr>
                 <w:rFonts w:eastAsia="Calibri" w:cs="Calibri"/>
                 <w:b/>
                 <w:sz w:val="24"/>
                 <w:szCs w:val="24"/>
-              </w:rPr>
-            </w:pPr>
-            <w:r>
-              <w:rPr>
-                <w:rFonts w:eastAsia="Calibri" w:cs="Calibri" w:ascii="Calibri" w:hAnsi="Calibri"/>
-                <w:b/>
-                <w:bCs/>
-                <w:color w:val="FFFFFF"/>
-                <w:sz w:val="24"/>
-                <w:szCs w:val="24"/>
+                <w14:shadow w14:blurRad="50800" w14:dist="38100" w14:dir="2700000" w14:sx="100000" w14:sy="100000" w14:kx="0" w14:ky="0" w14:algn="tl">
+                  <w14:srgbClr w14:val="000000">
+                    <w14:alpha w14:val="60000"/>
+                  </w14:srgbClr>
+                </w14:shadow>
+              </w:rPr>
+            </w:pPr>
+            <w:r>
+              <w:rPr>
+                <w:rFonts w:eastAsia="Calibri" w:cs="Calibri" w:ascii="Calibri (Body)" w:hAnsi="Calibri (Body)"/>
+                <w:b/>
+                <w:bCs/>
+                <w:sz w:val="24"/>
+                <w:szCs w:val="24"/>
+                <w14:shadow w14:blurRad="50800" w14:dist="38100" w14:dir="2700000" w14:sx="100000" w14:sy="100000" w14:kx="0" w14:ky="0" w14:algn="tl">
+                  <w14:srgbClr w14:val="000000">
+                    <w14:alpha w14:val="60000"/>
+                  </w14:srgbClr>
+                </w14:shadow>
+                <w14:textFill>
+                  <w14:solidFill>
+                    <w14:srgbClr w14:val="FFFFFF"/>
+                  </w14:solidFill>
+                </w14:textFill>
               </w:rPr>
               <w:t>CI Impact</w:t>
             </w:r>
@@ -820,17 +934,14 @@
           </w:tcPr>
           <w:p>
             <w:pPr>
-              <w:spacing w:before="40" w:after="40" w:line="252" w:lineRule="auto"/>
-              <w:rPr>
-                <w:rFonts w:cs="Times New Roman"/>
-              </w:rPr>
-            </w:pPr>
-            <w:r>
-              <w:rPr>
-                <w:rFonts w:ascii="Calibri" w:hAnsi="Calibri"/>
-                <w:sz w:val="24"/>
-              </w:rPr>
-              <w:t>Messaging</w:t>
+              <w:spacing w:before="40" w:after="40"/>
+            </w:pPr>
+            <w:r>
+              <w:rPr>
+                <w:rFonts w:ascii="Calibri (Body)" w:hAnsi="Calibri (Body)"/>
+                <w:sz w:val="24"/>
+              </w:rPr>
+              <w:t>Application</w:t>
             </w:r>
           </w:p>
         </w:tc>
@@ -857,29 +968,46 @@
             </w:tcMar>
             <w:vAlign w:val="center"/>
             <w:hideMark/>
-            <w:shd w:fill="FFC000"/>
-          </w:tcPr>
-          <w:p>
-            <w:pPr>
-              <w:spacing w:before="40" w:after="40" w:line="276" w:lineRule="auto"/>
+          </w:tcPr>
+          <w:p>
+            <w:pPr>
+              <w:spacing w:line="276" w:lineRule="auto" w:before="40" w:after="40"/>
               <w:rPr>
                 <w:rFonts w:eastAsia="Calibri" w:cs="Calibri"/>
                 <w:b/>
                 <w:bCs/>
-                <w:color w:val="FFFFFF"/>
                 <w:sz w:val="24"/>
                 <w:szCs w:val="24"/>
                 <w:lang w:eastAsia="zh-CN"/>
-              </w:rPr>
-            </w:pPr>
-            <w:r>
-              <w:rPr>
-                <w:rFonts w:eastAsia="Calibri" w:cs="Calibri" w:ascii="Calibri" w:hAnsi="Calibri"/>
-                <w:b/>
-                <w:bCs/>
-                <w:color w:val="FFFFFF"/>
-                <w:sz w:val="24"/>
-                <w:szCs w:val="24"/>
+                <w14:shadow w14:blurRad="50800" w14:dist="38100" w14:dir="2700000" w14:sx="100000" w14:sy="100000" w14:kx="0" w14:ky="0" w14:algn="tl">
+                  <w14:srgbClr w14:val="000000">
+                    <w14:alpha w14:val="60000"/>
+                  </w14:srgbClr>
+                </w14:shadow>
+                <w14:textFill>
+                  <w14:solidFill>
+                    <w14:srgbClr w14:val="FFFFFF"/>
+                  </w14:solidFill>
+                </w14:textFill>
+              </w:rPr>
+            </w:pPr>
+            <w:r>
+              <w:rPr>
+                <w:rFonts w:eastAsia="Calibri" w:cs="Calibri" w:ascii="Calibri (Body)" w:hAnsi="Calibri (Body)"/>
+                <w:b/>
+                <w:bCs/>
+                <w:sz w:val="24"/>
+                <w:szCs w:val="24"/>
+                <w14:shadow w14:blurRad="50800" w14:dist="38100" w14:dir="2700000" w14:sx="100000" w14:sy="100000" w14:kx="0" w14:ky="0" w14:algn="tl">
+                  <w14:srgbClr w14:val="000000">
+                    <w14:alpha w14:val="60000"/>
+                  </w14:srgbClr>
+                </w14:shadow>
+                <w14:textFill>
+                  <w14:solidFill>
+                    <w14:srgbClr w14:val="FFFFFF"/>
+                  </w14:solidFill>
+                </w14:textFill>
               </w:rPr>
               <w:t>Business Impact</w:t>
             </w:r>
@@ -906,14 +1034,11 @@
           </w:tcPr>
           <w:p>
             <w:pPr>
-              <w:spacing w:before="40" w:after="40" w:line="252" w:lineRule="auto"/>
-              <w:rPr>
-                <w:rFonts w:cs="Times New Roman"/>
-              </w:rPr>
-            </w:pPr>
-            <w:r>
-              <w:rPr>
-                <w:rFonts w:ascii="Calibri" w:hAnsi="Calibri"/>
+              <w:spacing w:before="40" w:after="40"/>
+            </w:pPr>
+            <w:r>
+              <w:rPr>
+                <w:rFonts w:ascii="Calibri (Body)" w:hAnsi="Calibri (Body)"/>
                 <w:sz w:val="24"/>
               </w:rPr>
               <w:t>Production</w:t>
@@ -943,29 +1068,46 @@
             </w:tcMar>
             <w:vAlign w:val="center"/>
             <w:hideMark/>
-            <w:shd w:fill="FFC000"/>
-          </w:tcPr>
-          <w:p>
-            <w:pPr>
-              <w:spacing w:before="40" w:after="40" w:line="276" w:lineRule="auto"/>
+          </w:tcPr>
+          <w:p>
+            <w:pPr>
+              <w:spacing w:line="276" w:lineRule="auto" w:before="40" w:after="40"/>
               <w:rPr>
                 <w:rFonts w:eastAsia="Calibri" w:cs="Calibri"/>
                 <w:b/>
                 <w:bCs/>
-                <w:color w:val="FFFFFF"/>
                 <w:sz w:val="24"/>
                 <w:szCs w:val="24"/>
                 <w:lang w:eastAsia="zh-CN"/>
-              </w:rPr>
-            </w:pPr>
-            <w:r>
-              <w:rPr>
-                <w:rFonts w:eastAsia="Calibri" w:cs="Calibri" w:ascii="Calibri" w:hAnsi="Calibri"/>
-                <w:b/>
-                <w:bCs/>
-                <w:color w:val="FFFFFF"/>
-                <w:sz w:val="24"/>
-                <w:szCs w:val="24"/>
+                <w14:shadow w14:blurRad="50800" w14:dist="38100" w14:dir="2700000" w14:sx="100000" w14:sy="100000" w14:kx="0" w14:ky="0" w14:algn="tl">
+                  <w14:srgbClr w14:val="000000">
+                    <w14:alpha w14:val="60000"/>
+                  </w14:srgbClr>
+                </w14:shadow>
+                <w14:textFill>
+                  <w14:solidFill>
+                    <w14:srgbClr w14:val="FFFFFF"/>
+                  </w14:solidFill>
+                </w14:textFill>
+              </w:rPr>
+            </w:pPr>
+            <w:r>
+              <w:rPr>
+                <w:rFonts w:eastAsia="Calibri" w:cs="Calibri" w:ascii="Calibri (Body)" w:hAnsi="Calibri (Body)"/>
+                <w:b/>
+                <w:bCs/>
+                <w:sz w:val="24"/>
+                <w:szCs w:val="24"/>
+                <w14:shadow w14:blurRad="50800" w14:dist="38100" w14:dir="2700000" w14:sx="100000" w14:sy="100000" w14:kx="0" w14:ky="0" w14:algn="tl">
+                  <w14:srgbClr w14:val="000000">
+                    <w14:alpha w14:val="60000"/>
+                  </w14:srgbClr>
+                </w14:shadow>
+                <w14:textFill>
+                  <w14:solidFill>
+                    <w14:srgbClr w14:val="FFFFFF"/>
+                  </w14:solidFill>
+                </w14:textFill>
               </w:rPr>
               <w:t>Applications Impacted</w:t>
             </w:r>
@@ -992,7 +1134,7 @@
           </w:tcPr>
           <w:p>
             <w:pPr>
-              <w:spacing w:before="40" w:after="40" w:line="276" w:lineRule="auto"/>
+              <w:spacing w:line="276" w:lineRule="auto" w:before="40" w:after="40"/>
               <w:rPr>
                 <w:rFonts w:eastAsia="Times New Roman" w:cs="Calibri"/>
                 <w:sz w:val="24"/>
@@ -1001,7 +1143,7 @@
             </w:pPr>
             <w:r>
               <w:rPr>
-                <w:rFonts w:cs="Calibri" w:ascii="Calibri" w:hAnsi="Calibri"/>
+                <w:rFonts w:eastAsia="Times New Roman" w:cs="Calibri" w:ascii="Calibri (Body)" w:hAnsi="Calibri (Body)"/>
                 <w:sz w:val="24"/>
                 <w:szCs w:val="24"/>
               </w:rPr>
@@ -1032,29 +1174,46 @@
             </w:tcMar>
             <w:vAlign w:val="center"/>
             <w:hideMark/>
-            <w:shd w:fill="FFC000"/>
-          </w:tcPr>
-          <w:p>
-            <w:pPr>
-              <w:spacing w:before="40" w:after="40" w:line="276" w:lineRule="auto"/>
+          </w:tcPr>
+          <w:p>
+            <w:pPr>
+              <w:spacing w:line="276" w:lineRule="auto" w:before="40" w:after="40"/>
               <w:rPr>
                 <w:rFonts w:eastAsia="Calibri" w:cs="Calibri"/>
                 <w:b/>
                 <w:bCs/>
-                <w:color w:val="FFFFFF"/>
                 <w:sz w:val="24"/>
                 <w:szCs w:val="24"/>
                 <w:lang w:eastAsia="zh-CN"/>
-              </w:rPr>
-            </w:pPr>
-            <w:r>
-              <w:rPr>
-                <w:rFonts w:eastAsia="Calibri" w:cs="Calibri" w:ascii="Calibri" w:hAnsi="Calibri"/>
-                <w:b/>
-                <w:bCs/>
-                <w:color w:val="FFFFFF"/>
-                <w:sz w:val="24"/>
-                <w:szCs w:val="24"/>
+                <w14:shadow w14:blurRad="50800" w14:dist="38100" w14:dir="2700000" w14:sx="100000" w14:sy="100000" w14:kx="0" w14:ky="0" w14:algn="tl">
+                  <w14:srgbClr w14:val="000000">
+                    <w14:alpha w14:val="60000"/>
+                  </w14:srgbClr>
+                </w14:shadow>
+                <w14:textFill>
+                  <w14:solidFill>
+                    <w14:srgbClr w14:val="FFFFFF"/>
+                  </w14:solidFill>
+                </w14:textFill>
+              </w:rPr>
+            </w:pPr>
+            <w:r>
+              <w:rPr>
+                <w:rFonts w:eastAsia="Calibri" w:cs="Calibri" w:ascii="Calibri (Body)" w:hAnsi="Calibri (Body)"/>
+                <w:b/>
+                <w:bCs/>
+                <w:sz w:val="24"/>
+                <w:szCs w:val="24"/>
+                <w14:shadow w14:blurRad="50800" w14:dist="38100" w14:dir="2700000" w14:sx="100000" w14:sy="100000" w14:kx="0" w14:ky="0" w14:algn="tl">
+                  <w14:srgbClr w14:val="000000">
+                    <w14:alpha w14:val="60000"/>
+                  </w14:srgbClr>
+                </w14:shadow>
+                <w14:textFill>
+                  <w14:solidFill>
+                    <w14:srgbClr w14:val="FFFFFF"/>
+                  </w14:solidFill>
+                </w14:textFill>
               </w:rPr>
               <w:t>Division/ Region Impacted</w:t>
             </w:r>
@@ -1082,16 +1241,14 @@
           <w:p>
             <w:pPr>
               <w:spacing w:before="40" w:after="40"/>
-              <w:rPr>
-                <w:rFonts w:eastAsia="Calibri" w:cs="Calibri"/>
-                <w:b/>
-                <w:bCs/>
-                <w:color w:val="FFFFFF"/>
-                <w:sz w:val="24"/>
-                <w:szCs w:val="24"/>
-                <w:lang w:eastAsia="zh-CN"/>
-              </w:rPr>
-            </w:pPr>
+            </w:pPr>
+            <w:r>
+              <w:rPr>
+                <w:rFonts w:ascii="Calibri (Body)" w:hAnsi="Calibri (Body)"/>
+                <w:sz w:val="24"/>
+              </w:rPr>
+              <w:t xml:space="preserve"> Kraków - Ocynkowani Ogniowa 1 - Kantorek Ewidencji</w:t>
+            </w:r>
           </w:p>
         </w:tc>
       </w:tr>
@@ -1117,28 +1274,45 @@
             </w:tcMar>
             <w:vAlign w:val="center"/>
             <w:hideMark/>
-            <w:shd w:fill="FFC000"/>
-          </w:tcPr>
-          <w:p>
-            <w:pPr>
-              <w:spacing w:before="40" w:after="40" w:line="276" w:lineRule="auto"/>
-              <w:rPr>
-                <w:rFonts w:ascii="Calibri" w:eastAsia="Calibri" w:hAnsi="Calibri" w:cs="Calibri"/>
-                <w:b/>
-                <w:bCs/>
-                <w:color w:val="FFFFFF"/>
-                <w:sz w:val="24"/>
-                <w:szCs w:val="24"/>
-              </w:rPr>
-            </w:pPr>
-            <w:r>
-              <w:rPr>
-                <w:rFonts w:eastAsia="Calibri" w:cs="Calibri" w:ascii="Calibri" w:hAnsi="Calibri"/>
-                <w:b/>
-                <w:bCs/>
-                <w:color w:val="FFFFFF"/>
-                <w:sz w:val="24"/>
-                <w:szCs w:val="24"/>
+          </w:tcPr>
+          <w:p>
+            <w:pPr>
+              <w:spacing w:line="276" w:lineRule="auto" w:before="40" w:after="40"/>
+              <w:rPr>
+                <w:rFonts w:eastAsia="Calibri" w:cs="Calibri"/>
+                <w:b/>
+                <w:bCs/>
+                <w:sz w:val="24"/>
+                <w:szCs w:val="24"/>
+                <w14:shadow w14:blurRad="50800" w14:dist="38100" w14:dir="2700000" w14:sx="100000" w14:sy="100000" w14:kx="0" w14:ky="0" w14:algn="tl">
+                  <w14:srgbClr w14:val="000000">
+                    <w14:alpha w14:val="60000"/>
+                  </w14:srgbClr>
+                </w14:shadow>
+                <w14:textFill>
+                  <w14:solidFill>
+                    <w14:srgbClr w14:val="FFFFFF"/>
+                  </w14:solidFill>
+                </w14:textFill>
+              </w:rPr>
+            </w:pPr>
+            <w:r>
+              <w:rPr>
+                <w:rFonts w:eastAsia="Calibri" w:cs="Calibri" w:ascii="Calibri (Body)" w:hAnsi="Calibri (Body)"/>
+                <w:b/>
+                <w:bCs/>
+                <w:sz w:val="24"/>
+                <w:szCs w:val="24"/>
+                <w14:shadow w14:blurRad="50800" w14:dist="38100" w14:dir="2700000" w14:sx="100000" w14:sy="100000" w14:kx="0" w14:ky="0" w14:algn="tl">
+                  <w14:srgbClr w14:val="000000">
+                    <w14:alpha w14:val="60000"/>
+                  </w14:srgbClr>
+                </w14:shadow>
+                <w14:textFill>
+                  <w14:solidFill>
+                    <w14:srgbClr w14:val="FFFFFF"/>
+                  </w14:solidFill>
+                </w14:textFill>
               </w:rPr>
               <w:t>Incident Manager</w:t>
             </w:r>
@@ -1164,14 +1338,11 @@
           </w:tcPr>
           <w:p>
             <w:pPr>
-              <w:spacing w:before="40" w:after="40" w:line="252" w:lineRule="auto"/>
-              <w:rPr>
-                <w:rFonts w:cs="Times New Roman"/>
-              </w:rPr>
-            </w:pPr>
-            <w:r>
-              <w:rPr>
-                <w:rFonts w:ascii="Calibri" w:hAnsi="Calibri"/>
+              <w:spacing w:before="40" w:after="40"/>
+            </w:pPr>
+            <w:r>
+              <w:rPr>
+                <w:rFonts w:ascii="Calibri (Body)" w:hAnsi="Calibri (Body)"/>
                 <w:sz w:val="24"/>
               </w:rPr>
               <w:t>Jan Sobczak</w:t>
@@ -1196,26 +1367,39 @@
             </w:tcMar>
             <w:vAlign w:val="center"/>
             <w:hideMark/>
-            <w:shd w:fill="FFC000"/>
-          </w:tcPr>
-          <w:p>
-            <w:pPr>
-              <w:spacing w:before="40" w:after="40" w:line="276" w:lineRule="auto"/>
+          </w:tcPr>
+          <w:p>
+            <w:pPr>
+              <w:spacing w:line="276" w:lineRule="auto" w:before="40" w:after="40"/>
               <w:rPr>
                 <w:rFonts w:eastAsia="Calibri" w:cs="Calibri"/>
                 <w:b/>
                 <w:sz w:val="24"/>
                 <w:szCs w:val="24"/>
-              </w:rPr>
-            </w:pPr>
-            <w:r>
-              <w:rPr>
-                <w:rFonts w:eastAsia="Calibri" w:cs="Calibri" w:ascii="Calibri" w:hAnsi="Calibri"/>
-                <w:b/>
-                <w:bCs/>
-                <w:color w:val="FFFFFF"/>
-                <w:sz w:val="24"/>
-                <w:szCs w:val="24"/>
+                <w14:shadow w14:blurRad="50800" w14:dist="38100" w14:dir="2700000" w14:sx="100000" w14:sy="100000" w14:kx="0" w14:ky="0" w14:algn="tl">
+                  <w14:srgbClr w14:val="000000">
+                    <w14:alpha w14:val="60000"/>
+                  </w14:srgbClr>
+                </w14:shadow>
+              </w:rPr>
+            </w:pPr>
+            <w:r>
+              <w:rPr>
+                <w:rFonts w:eastAsia="Calibri" w:cs="Calibri" w:ascii="Calibri (Body)" w:hAnsi="Calibri (Body)"/>
+                <w:b/>
+                <w:bCs/>
+                <w:sz w:val="24"/>
+                <w:szCs w:val="24"/>
+                <w14:shadow w14:blurRad="50800" w14:dist="38100" w14:dir="2700000" w14:sx="100000" w14:sy="100000" w14:kx="0" w14:ky="0" w14:algn="tl">
+                  <w14:srgbClr w14:val="000000">
+                    <w14:alpha w14:val="60000"/>
+                  </w14:srgbClr>
+                </w14:shadow>
+                <w14:textFill>
+                  <w14:solidFill>
+                    <w14:srgbClr w14:val="FFFFFF"/>
+                  </w14:solidFill>
+                </w14:textFill>
               </w:rPr>
               <w:t>Technical Group</w:t>
             </w:r>
@@ -1241,17 +1425,14 @@
           </w:tcPr>
           <w:p>
             <w:pPr>
-              <w:spacing w:before="40" w:after="40" w:line="252" w:lineRule="auto"/>
-              <w:rPr>
-                <w:rFonts w:cs="Times New Roman"/>
-              </w:rPr>
-            </w:pPr>
-            <w:r>
-              <w:rPr>
-                <w:rFonts w:ascii="Calibri" w:hAnsi="Calibri"/>
-                <w:sz w:val="24"/>
-              </w:rPr>
-              <w:t>BD North - Infrastructure - Midrange Integration Technology</w:t>
+              <w:spacing w:before="40" w:after="40"/>
+            </w:pPr>
+            <w:r>
+              <w:rPr>
+                <w:rFonts w:ascii="Calibri (Body)" w:hAnsi="Calibri (Body)"/>
+                <w:sz w:val="24"/>
+              </w:rPr>
+              <w:t>BD East - Applications-Poland-PP/QM/MES</w:t>
             </w:r>
           </w:p>
         </w:tc>
@@ -1278,29 +1459,46 @@
             </w:tcMar>
             <w:vAlign w:val="center"/>
             <w:hideMark/>
-            <w:shd w:fill="FFC000"/>
-          </w:tcPr>
-          <w:p>
-            <w:pPr>
-              <w:spacing w:before="40" w:after="40" w:line="252" w:lineRule="auto"/>
+          </w:tcPr>
+          <w:p>
+            <w:pPr>
+              <w:spacing w:line="252" w:lineRule="auto" w:before="40" w:after="40"/>
               <w:rPr>
                 <w:rFonts w:eastAsia="Calibri" w:cs="Calibri"/>
                 <w:b/>
                 <w:bCs/>
-                <w:color w:val="FFFFFF"/>
                 <w:sz w:val="24"/>
                 <w:szCs w:val="24"/>
                 <w:lang w:eastAsia="zh-CN"/>
-              </w:rPr>
-            </w:pPr>
-            <w:r>
-              <w:rPr>
-                <w:rFonts w:eastAsia="Calibri" w:cs="Calibri" w:ascii="Calibri" w:hAnsi="Calibri"/>
-                <w:b/>
-                <w:bCs/>
-                <w:color w:val="FFFFFF"/>
-                <w:sz w:val="24"/>
-                <w:szCs w:val="24"/>
+                <w14:shadow w14:blurRad="50800" w14:dist="38100" w14:dir="2700000" w14:sx="100000" w14:sy="100000" w14:kx="0" w14:ky="0" w14:algn="tl">
+                  <w14:srgbClr w14:val="000000">
+                    <w14:alpha w14:val="60000"/>
+                  </w14:srgbClr>
+                </w14:shadow>
+                <w14:textFill>
+                  <w14:solidFill>
+                    <w14:srgbClr w14:val="FFFFFF"/>
+                  </w14:solidFill>
+                </w14:textFill>
+              </w:rPr>
+            </w:pPr>
+            <w:r>
+              <w:rPr>
+                <w:rFonts w:eastAsia="Calibri" w:cs="Calibri" w:ascii="Calibri (Body)" w:hAnsi="Calibri (Body)"/>
+                <w:b/>
+                <w:bCs/>
+                <w:sz w:val="24"/>
+                <w:szCs w:val="24"/>
+                <w14:shadow w14:blurRad="50800" w14:dist="38100" w14:dir="2700000" w14:sx="100000" w14:sy="100000" w14:kx="0" w14:ky="0" w14:algn="tl">
+                  <w14:srgbClr w14:val="000000">
+                    <w14:alpha w14:val="60000"/>
+                  </w14:srgbClr>
+                </w14:shadow>
+                <w14:textFill>
+                  <w14:solidFill>
+                    <w14:srgbClr w14:val="FFFFFF"/>
+                  </w14:solidFill>
+                </w14:textFill>
               </w:rPr>
               <w:t>Initial Troubleshooting</w:t>
             </w:r>
@@ -1327,7 +1525,7 @@
           </w:tcPr>
           <w:p>
             <w:pPr>
-              <w:spacing w:before="40" w:after="40" w:line="276" w:lineRule="auto"/>
+              <w:spacing w:line="276" w:lineRule="auto" w:before="40" w:after="40"/>
               <w:rPr>
                 <w:rFonts w:eastAsia="Times New Roman" w:cs="Calibri"/>
                 <w:sz w:val="24"/>
@@ -1336,7 +1534,7 @@
             </w:pPr>
             <w:r>
               <w:rPr>
-                <w:rFonts w:cs="Calibri" w:ascii="Calibri" w:hAnsi="Calibri"/>
+                <w:rFonts w:eastAsia="Times New Roman" w:cs="Calibri" w:ascii="Calibri (Body)" w:hAnsi="Calibri (Body)"/>
                 <w:sz w:val="24"/>
                 <w:szCs w:val="24"/>
               </w:rPr>
@@ -1367,29 +1565,46 @@
             </w:tcMar>
             <w:vAlign w:val="center"/>
             <w:hideMark/>
-            <w:shd w:fill="FFC000"/>
-          </w:tcPr>
-          <w:p>
-            <w:pPr>
-              <w:spacing w:before="40" w:after="40" w:line="252" w:lineRule="auto"/>
+          </w:tcPr>
+          <w:p>
+            <w:pPr>
+              <w:spacing w:line="252" w:lineRule="auto" w:before="40" w:after="40"/>
               <w:rPr>
                 <w:rFonts w:eastAsia="Calibri" w:cs="Calibri"/>
                 <w:b/>
                 <w:bCs/>
-                <w:color w:val="FFFFFF"/>
                 <w:sz w:val="24"/>
                 <w:szCs w:val="24"/>
                 <w:lang w:eastAsia="zh-CN"/>
-              </w:rPr>
-            </w:pPr>
-            <w:r>
-              <w:rPr>
-                <w:rFonts w:eastAsia="Calibri" w:cs="Calibri" w:ascii="Calibri" w:hAnsi="Calibri"/>
-                <w:b/>
-                <w:bCs/>
-                <w:color w:val="FFFFFF"/>
-                <w:sz w:val="24"/>
-                <w:szCs w:val="24"/>
+                <w14:shadow w14:blurRad="50800" w14:dist="38100" w14:dir="2700000" w14:sx="100000" w14:sy="100000" w14:kx="0" w14:ky="0" w14:algn="tl">
+                  <w14:srgbClr w14:val="000000">
+                    <w14:alpha w14:val="60000"/>
+                  </w14:srgbClr>
+                </w14:shadow>
+                <w14:textFill>
+                  <w14:solidFill>
+                    <w14:srgbClr w14:val="FFFFFF"/>
+                  </w14:solidFill>
+                </w14:textFill>
+              </w:rPr>
+            </w:pPr>
+            <w:r>
+              <w:rPr>
+                <w:rFonts w:eastAsia="Calibri" w:cs="Calibri" w:ascii="Calibri (Body)" w:hAnsi="Calibri (Body)"/>
+                <w:b/>
+                <w:bCs/>
+                <w:sz w:val="24"/>
+                <w:szCs w:val="24"/>
+                <w14:shadow w14:blurRad="50800" w14:dist="38100" w14:dir="2700000" w14:sx="100000" w14:sy="100000" w14:kx="0" w14:ky="0" w14:algn="tl">
+                  <w14:srgbClr w14:val="000000">
+                    <w14:alpha w14:val="60000"/>
+                  </w14:srgbClr>
+                </w14:shadow>
+                <w14:textFill>
+                  <w14:solidFill>
+                    <w14:srgbClr w14:val="FFFFFF"/>
+                  </w14:solidFill>
+                </w14:textFill>
               </w:rPr>
               <w:t>Latest Update</w:t>
             </w:r>
@@ -1420,13 +1635,10 @@
             </w:pPr>
             <w:r>
               <w:rPr>
-                <w:rFonts w:ascii="Calibri" w:hAnsi="Calibri"/>
-                <w:sz w:val="24"/>
-              </w:rPr>
-              <w:t>2019-10-06 12:14:44 - Transferring to BD North - Infrastructure - Midrange Integration Technology.</w:t>
-              <w:br/>
-              <w:br/>
-              <w:t>XXX</w:t>
+                <w:rFonts w:ascii="Calibri (Body)" w:hAnsi="Calibri (Body)"/>
+                <w:sz w:val="24"/>
+              </w:rPr>
+              <w:t>2019-12-04 09:21:36 - Dear team, please assist;</w:t>
             </w:r>
           </w:p>
         </w:tc>
@@ -1453,29 +1665,46 @@
             </w:tcMar>
             <w:vAlign w:val="center"/>
             <w:hideMark/>
-            <w:shd w:fill="FFC000"/>
-          </w:tcPr>
-          <w:p>
-            <w:pPr>
-              <w:spacing w:before="40" w:after="40" w:line="252" w:lineRule="auto"/>
+          </w:tcPr>
+          <w:p>
+            <w:pPr>
+              <w:spacing w:line="252" w:lineRule="auto" w:before="40" w:after="40"/>
               <w:rPr>
                 <w:rFonts w:eastAsia="Calibri" w:cs="Calibri"/>
                 <w:b/>
                 <w:bCs/>
-                <w:color w:val="FFFFFF"/>
                 <w:sz w:val="24"/>
                 <w:szCs w:val="24"/>
                 <w:lang w:eastAsia="zh-CN"/>
-              </w:rPr>
-            </w:pPr>
-            <w:r>
-              <w:rPr>
-                <w:rFonts w:eastAsia="Calibri" w:cs="Calibri" w:ascii="Calibri" w:hAnsi="Calibri"/>
-                <w:b/>
-                <w:bCs/>
-                <w:color w:val="FFFFFF"/>
-                <w:sz w:val="24"/>
-                <w:szCs w:val="24"/>
+                <w14:shadow w14:blurRad="50800" w14:dist="38100" w14:dir="2700000" w14:sx="100000" w14:sy="100000" w14:kx="0" w14:ky="0" w14:algn="tl">
+                  <w14:srgbClr w14:val="000000">
+                    <w14:alpha w14:val="60000"/>
+                  </w14:srgbClr>
+                </w14:shadow>
+                <w14:textFill>
+                  <w14:solidFill>
+                    <w14:srgbClr w14:val="FFFFFF"/>
+                  </w14:solidFill>
+                </w14:textFill>
+              </w:rPr>
+            </w:pPr>
+            <w:r>
+              <w:rPr>
+                <w:rFonts w:eastAsia="Calibri" w:cs="Calibri" w:ascii="Calibri (Body)" w:hAnsi="Calibri (Body)"/>
+                <w:b/>
+                <w:bCs/>
+                <w:sz w:val="24"/>
+                <w:szCs w:val="24"/>
+                <w14:shadow w14:blurRad="50800" w14:dist="38100" w14:dir="2700000" w14:sx="100000" w14:sy="100000" w14:kx="0" w14:ky="0" w14:algn="tl">
+                  <w14:srgbClr w14:val="000000">
+                    <w14:alpha w14:val="60000"/>
+                  </w14:srgbClr>
+                </w14:shadow>
+                <w14:textFill>
+                  <w14:solidFill>
+                    <w14:srgbClr w14:val="FFFFFF"/>
+                  </w14:solidFill>
+                </w14:textFill>
               </w:rPr>
               <w:t>Time of Next communication</w:t>
             </w:r>
@@ -1502,14 +1731,11 @@
           </w:tcPr>
           <w:p>
             <w:pPr>
-              <w:spacing w:before="40" w:after="40" w:line="252" w:lineRule="auto"/>
-              <w:rPr>
-                <w:rFonts w:cs="Times New Roman"/>
-              </w:rPr>
-            </w:pPr>
-            <w:r>
-              <w:rPr>
-                <w:rFonts w:ascii="Calibri" w:hAnsi="Calibri"/>
+              <w:spacing w:before="40" w:after="40"/>
+            </w:pPr>
+            <w:r>
+              <w:rPr>
+                <w:rFonts w:ascii="Calibri (Body)" w:hAnsi="Calibri (Body)"/>
                 <w:sz w:val="24"/>
               </w:rPr>
               <w:t>Upon Resolution</w:t>
@@ -1546,7 +1772,7 @@
       </w:pPr>
     </w:pPrDefault>
   </w:docDefaults>
-  <w:latentStyles w:defLockedState="0" w:defUIPriority="99" w:defSemiHidden="0" w:defUnhideWhenUsed="0" w:defQFormat="0" w:count="376">
+  <w:latentStyles w:defLockedState="0" w:defUIPriority="99" w:defSemiHidden="0" w:defUnhideWhenUsed="0" w:defQFormat="0" w:count="375">
     <w:lsdException w:name="Normal" w:uiPriority="0" w:qFormat="1"/>
     <w:lsdException w:name="heading 1" w:uiPriority="9" w:qFormat="1"/>
     <w:lsdException w:name="heading 2" w:semiHidden="1" w:uiPriority="9" w:unhideWhenUsed="1" w:qFormat="1"/>
@@ -1652,6 +1878,7 @@
     <w:lsdException w:name="HTML Sample" w:semiHidden="1" w:unhideWhenUsed="1"/>
     <w:lsdException w:name="HTML Typewriter" w:semiHidden="1" w:unhideWhenUsed="1"/>
     <w:lsdException w:name="HTML Variable" w:semiHidden="1" w:unhideWhenUsed="1"/>
+    <w:lsdException w:name="Normal Table" w:semiHidden="1" w:unhideWhenUsed="1"/>
     <w:lsdException w:name="annotation subject" w:semiHidden="1" w:unhideWhenUsed="1"/>
     <w:lsdException w:name="No List" w:semiHidden="1" w:unhideWhenUsed="1"/>
     <w:lsdException w:name="Outline List 1" w:semiHidden="1" w:unhideWhenUsed="1"/>
@@ -1698,8 +1925,10 @@
     <w:lsdException w:name="Table Subtle 2" w:semiHidden="1" w:unhideWhenUsed="1"/>
     <w:lsdException w:name="Table Web 1" w:semiHidden="1" w:unhideWhenUsed="1"/>
     <w:lsdException w:name="Table Web 2" w:semiHidden="1" w:unhideWhenUsed="1"/>
+    <w:lsdException w:name="Table Web 3" w:semiHidden="1" w:unhideWhenUsed="1"/>
     <w:lsdException w:name="Balloon Text" w:semiHidden="1" w:unhideWhenUsed="1"/>
     <w:lsdException w:name="Table Grid" w:uiPriority="39"/>
+    <w:lsdException w:name="Table Theme" w:semiHidden="1" w:unhideWhenUsed="1"/>
     <w:lsdException w:name="Placeholder Text" w:semiHidden="1"/>
     <w:lsdException w:name="No Spacing" w:uiPriority="1" w:qFormat="1"/>
     <w:lsdException w:name="Light Shading" w:uiPriority="60"/>
@@ -1919,11 +2148,17 @@
     <w:lsdException w:name="Smart Hyperlink" w:semiHidden="1" w:unhideWhenUsed="1"/>
     <w:lsdException w:name="Hashtag" w:semiHidden="1" w:unhideWhenUsed="1"/>
     <w:lsdException w:name="Unresolved Mention" w:semiHidden="1" w:unhideWhenUsed="1"/>
-    <w:lsdException w:name="Smart Link" w:semiHidden="1" w:unhideWhenUsed="1"/>
   </w:latentStyles>
   <w:style w:type="paragraph" w:default="1" w:styleId="Normal">
     <w:name w:val="Normal"/>
     <w:qFormat/>
+    <w:rsid w:val="00F50C5E"/>
+    <w:pPr>
+      <w:spacing w:after="0" w:line="240" w:lineRule="auto"/>
+    </w:pPr>
+    <w:rPr>
+      <w:rFonts w:ascii="Calibri" w:hAnsi="Calibri" w:cs="Times New Roman"/>
+    </w:rPr>
   </w:style>
   <w:style w:type="character" w:default="1" w:styleId="DefaultParagraphFont">
     <w:name w:val="Default Paragraph Font"/>

</xml_diff>